<commit_message>
Criar Diagramas UML Tela Localização de Veículos
</commit_message>
<xml_diff>
--- a/Acompanhamento/Plano de Iteração E1 Sistema de Rastreamento.docx
+++ b/Acompanhamento/Plano de Iteração E1 Sistema de Rastreamento.docx
@@ -324,7 +324,13 @@
               <w:rPr>
                 <w:rFonts w:ascii="Arial" w:hAnsi="Arial" w:cs="Arial"/>
               </w:rPr>
-              <w:t>Criar o Documento Especificação do Requisito</w:t>
+              <w:t>Atualizar</w:t>
+            </w:r>
+            <w:r>
+              <w:rPr>
+                <w:rFonts w:ascii="Arial" w:hAnsi="Arial" w:cs="Arial"/>
+              </w:rPr>
+              <w:t xml:space="preserve"> o Documento Especificação do Requisito</w:t>
             </w:r>
           </w:p>
         </w:tc>
@@ -379,7 +385,10 @@
           </w:tcPr>
           <w:p>
             <w:r>
-              <w:t>18/11</w:t>
+              <w:t>27</w:t>
+            </w:r>
+            <w:r>
+              <w:t>/11</w:t>
             </w:r>
             <w:r>
               <w:t>/2013</w:t>
@@ -404,10 +413,7 @@
           </w:tcPr>
           <w:p>
             <w:r>
-              <w:t>20</w:t>
-            </w:r>
-            <w:r>
-              <w:t>/11</w:t>
+              <w:t>03/12</w:t>
             </w:r>
             <w:r>
               <w:t>/2013</w:t>
@@ -2984,10 +2990,7 @@
         </w:tcPr>
         <w:p>
           <w:r>
-            <w:t xml:space="preserve">  Data: </w:t>
-          </w:r>
-          <w:r>
-            <w:t>0</w:t>
+            <w:t xml:space="preserve">  Data: 0</w:t>
           </w:r>
           <w:r>
             <w:t>4</w:t>

</xml_diff>

<commit_message>
Correções do Plano de Iteração E1
</commit_message>
<xml_diff>
--- a/Acompanhamento/Plano de Iteração E1 Sistema de Rastreamento.docx
+++ b/Acompanhamento/Plano de Iteração E1 Sistema de Rastreamento.docx
@@ -459,16 +459,14 @@
           <w:ilvl w:val="0"/>
           <w:numId w:val="28"/>
         </w:numPr>
-        <w:ind w:left="360" w:firstLine="0"/>
+        <w:ind w:left="426" w:hanging="1"/>
+        <w:jc w:val="both"/>
       </w:pPr>
       <w:r>
-        <w:t xml:space="preserve">Apresentar </w:t>
+        <w:t xml:space="preserve"> </w:t>
       </w:r>
       <w:r>
-        <w:t>os Documentos de Visão e Plano de Projeto</w:t>
-      </w:r>
-      <w:r>
-        <w:t>.</w:t>
+        <w:t>Criar o plano de Iteração E1</w:t>
       </w:r>
     </w:p>
     <w:p>
@@ -478,10 +476,11 @@
           <w:ilvl w:val="0"/>
           <w:numId w:val="28"/>
         </w:numPr>
-        <w:ind w:left="360" w:firstLine="0"/>
+        <w:ind w:left="426" w:hanging="1"/>
+        <w:jc w:val="both"/>
       </w:pPr>
       <w:r>
-        <w:t>Apresentar Lista de Riscos.</w:t>
+        <w:t>Atualizar Documento de Visão</w:t>
       </w:r>
     </w:p>
     <w:p>
@@ -491,10 +490,11 @@
           <w:ilvl w:val="0"/>
           <w:numId w:val="28"/>
         </w:numPr>
-        <w:ind w:left="360" w:firstLine="0"/>
+        <w:ind w:left="426" w:hanging="1"/>
+        <w:jc w:val="both"/>
       </w:pPr>
       <w:r>
-        <w:t>Apresentar os Itens de Trabalho</w:t>
+        <w:t>Atualizar o Documento Lista de Riscos</w:t>
       </w:r>
     </w:p>
     <w:p>
@@ -504,30 +504,26 @@
           <w:ilvl w:val="0"/>
           <w:numId w:val="28"/>
         </w:numPr>
-        <w:ind w:left="360" w:firstLine="0"/>
+        <w:ind w:left="426" w:hanging="1"/>
+        <w:jc w:val="both"/>
       </w:pPr>
       <w:r>
-        <w:t xml:space="preserve">Aprovação do gerente </w:t>
+        <w:t>Atualizar o Documento Lista de Itens de Trabalho</w:t>
       </w:r>
+    </w:p>
+    <w:p>
+      <w:pPr>
+        <w:pStyle w:val="PargrafodaLista"/>
+        <w:numPr>
+          <w:ilvl w:val="0"/>
+          <w:numId w:val="28"/>
+        </w:numPr>
+        <w:spacing w:after="120"/>
+        <w:ind w:left="426" w:hanging="1"/>
+        <w:jc w:val="both"/>
+      </w:pPr>
       <w:r>
-        <w:t>de projetos a E</w:t>
-      </w:r>
-      <w:r>
-        <w:t xml:space="preserve">specificação </w:t>
-      </w:r>
-      <w:r>
-        <w:t>dos</w:t>
-      </w:r>
-      <w:proofErr w:type="gramStart"/>
-      <w:r>
-        <w:t xml:space="preserve">  </w:t>
-      </w:r>
-      <w:proofErr w:type="gramEnd"/>
-      <w:r>
-        <w:t>Casos de Uso e Requisitos</w:t>
-      </w:r>
-      <w:r>
-        <w:t>.</w:t>
+        <w:t>Atualizar o Documento Especificação do Requisito</w:t>
       </w:r>
     </w:p>
     <w:p>
@@ -537,16 +533,11 @@
           <w:ilvl w:val="0"/>
           <w:numId w:val="28"/>
         </w:numPr>
-        <w:ind w:left="360" w:firstLine="0"/>
+        <w:ind w:left="426" w:hanging="1"/>
       </w:pPr>
       <w:r>
-        <w:t xml:space="preserve">Início de </w:t>
+        <w:t>Criar Tela Localização de veículos</w:t>
       </w:r>
-      <w:proofErr w:type="gramStart"/>
-      <w:r>
-        <w:t>Implementação</w:t>
-      </w:r>
-      <w:proofErr w:type="gramEnd"/>
     </w:p>
     <w:p>
       <w:pPr>
@@ -877,7 +868,13 @@
               <w:rPr>
                 <w:rFonts w:ascii="Arial" w:hAnsi="Arial" w:cs="Arial"/>
               </w:rPr>
-              <w:t>Criar o Plano de Iteração E2</w:t>
+              <w:t>Criar o Plano de Iteração E</w:t>
+            </w:r>
+            <w:r>
+              <w:rPr>
+                <w:rFonts w:ascii="Arial" w:hAnsi="Arial" w:cs="Arial"/>
+              </w:rPr>
+              <w:t>1</w:t>
             </w:r>
           </w:p>
         </w:tc>
@@ -1161,7 +1158,15 @@
                   <w:rStyle w:val="Hyperlink"/>
                   <w:rFonts w:ascii="Arial" w:hAnsi="Arial" w:cs="Arial"/>
                 </w:rPr>
-                <w:t>https://github.com/valtervasconcelos/Projeto_de_Software_1</w:t>
+                <w:t>https://github.com/valtervasconcelos/Pr</w:t>
+              </w:r>
+              <w:r>
+                <w:rPr>
+                  <w:rStyle w:val="Hyperlink"/>
+                  <w:rFonts w:ascii="Arial" w:hAnsi="Arial" w:cs="Arial"/>
+                </w:rPr>
+                <w:lastRenderedPageBreak/>
+                <w:t>ojeto_de_Software_1</w:t>
               </w:r>
             </w:hyperlink>
           </w:p>
@@ -2327,22 +2332,16 @@
         <w:pStyle w:val="Ttulo2"/>
       </w:pPr>
       <w:r>
-        <w:t xml:space="preserve">Aprovação do </w:t>
+        <w:t>Tela de localização de veículos funcionando conforme</w:t>
       </w:r>
       <w:r>
-        <w:t>patrocinado do projeto</w:t>
-      </w:r>
-      <w:r>
-        <w:t xml:space="preserve"> </w:t>
-      </w:r>
-      <w:r>
-        <w:t>referente aos d</w:t>
+        <w:t xml:space="preserve"> d</w:t>
       </w:r>
       <w:r>
         <w:t>ocumentos de Visão e Plano de Projeto</w:t>
       </w:r>
       <w:r>
-        <w:t>.</w:t>
+        <w:t xml:space="preserve"> e realizado todos os testes previstos com tolerância máxima de erros de 10%.</w:t>
       </w:r>
     </w:p>
     <w:p>
@@ -2776,7 +2775,7 @@
               <w:rStyle w:val="Nmerodepgina"/>
               <w:noProof/>
             </w:rPr>
-            <w:t>1</w:t>
+            <w:t>2</w:t>
           </w:r>
           <w:r>
             <w:rPr>

</xml_diff>

<commit_message>
Correção de documentos UML
</commit_message>
<xml_diff>
--- a/Acompanhamento/Plano de Iteração E1 Sistema de Rastreamento.docx
+++ b/Acompanhamento/Plano de Iteração E1 Sistema de Rastreamento.docx
@@ -1667,7 +1667,13 @@
               <w:rPr>
                 <w:rFonts w:ascii="Arial" w:hAnsi="Arial" w:cs="Arial"/>
               </w:rPr>
-              <w:t>Criar o Documento Especificação do Requisito</w:t>
+              <w:t>Atualizar o</w:t>
+            </w:r>
+            <w:r>
+              <w:rPr>
+                <w:rFonts w:ascii="Arial" w:hAnsi="Arial" w:cs="Arial"/>
+              </w:rPr>
+              <w:t xml:space="preserve"> Documento Especificação do Requisito</w:t>
             </w:r>
           </w:p>
         </w:tc>
@@ -2216,6 +2222,9 @@
               <w:pStyle w:val="Corpodetexto"/>
               <w:ind w:left="0"/>
             </w:pPr>
+            <w:r>
+              <w:t>Servidor apresentou problemas de conexão</w:t>
+            </w:r>
           </w:p>
         </w:tc>
         <w:tc>
@@ -2233,6 +2242,9 @@
               <w:pStyle w:val="Corpodetexto"/>
               <w:ind w:left="0"/>
             </w:pPr>
+            <w:r>
+              <w:t>Resolvido</w:t>
+            </w:r>
           </w:p>
         </w:tc>
         <w:tc>
@@ -2250,6 +2262,19 @@
               <w:pStyle w:val="Corpodetexto"/>
               <w:ind w:left="0"/>
             </w:pPr>
+            <w:r>
+              <w:t xml:space="preserve">Foi aberta uma O.S com o </w:t>
+            </w:r>
+            <w:proofErr w:type="spellStart"/>
+            <w:proofErr w:type="gramStart"/>
+            <w:r>
+              <w:t>DataCenter</w:t>
+            </w:r>
+            <w:proofErr w:type="spellEnd"/>
+            <w:proofErr w:type="gramEnd"/>
+            <w:r>
+              <w:t xml:space="preserve"> que hospeda o nosso servidor e o problema foi resolvido.</w:t>
+            </w:r>
           </w:p>
         </w:tc>
       </w:tr>

</xml_diff>

<commit_message>
3º Commit de correções conf. feedback Professor
</commit_message>
<xml_diff>
--- a/Acompanhamento/Plano de Iteração E1 Sistema de Rastreamento.docx
+++ b/Acompanhamento/Plano de Iteração E1 Sistema de Rastreamento.docx
@@ -385,7 +385,10 @@
           </w:tcPr>
           <w:p>
             <w:r>
-              <w:t>27</w:t>
+              <w:t>1</w:t>
+            </w:r>
+            <w:r>
+              <w:t>7</w:t>
             </w:r>
             <w:r>
               <w:t>/11</w:t>
@@ -413,7 +416,10 @@
           </w:tcPr>
           <w:p>
             <w:r>
-              <w:t>03/12</w:t>
+              <w:t>04</w:t>
+            </w:r>
+            <w:r>
+              <w:t>/12</w:t>
             </w:r>
             <w:r>
               <w:t>/2013</w:t>
@@ -2800,7 +2806,7 @@
               <w:rStyle w:val="Nmerodepgina"/>
               <w:noProof/>
             </w:rPr>
-            <w:t>2</w:t>
+            <w:t>1</w:t>
           </w:r>
           <w:r>
             <w:rPr>

</xml_diff>